<commit_message>
add progress bar to function complaint video
</commit_message>
<xml_diff>
--- a/docs/Tasks_status_Dec18.docx
+++ b/docs/Tasks_status_Dec18.docx
@@ -10,6 +10,7 @@
           <w:bCs/>
           <w:sz w:val="36"/>
           <w:szCs w:val="36"/>
+          <w:cs/>
           <w:lang w:bidi="th-TH"/>
         </w:rPr>
       </w:pPr>
@@ -826,25 +827,14 @@
                 <w:lang w:bidi="th-TH"/>
               </w:rPr>
             </w:pPr>
-            <w:proofErr w:type="spellStart"/>
-            <w:r>
-              <w:rPr>
-                <w:rFonts w:ascii="TH SarabunPSK" w:hAnsi="TH SarabunPSK" w:cs="TH SarabunPSK"/>
-                <w:sz w:val="32"/>
-                <w:szCs w:val="32"/>
-                <w:lang w:bidi="th-TH"/>
-              </w:rPr>
-              <w:t>php</w:t>
-            </w:r>
-            <w:proofErr w:type="spellEnd"/>
-            <w:r>
-              <w:rPr>
-                <w:rFonts w:ascii="TH SarabunPSK" w:hAnsi="TH SarabunPSK" w:cs="TH SarabunPSK"/>
-                <w:sz w:val="32"/>
-                <w:szCs w:val="32"/>
-                <w:lang w:bidi="th-TH"/>
-              </w:rPr>
-              <w:t>/</w:t>
+            <w:r>
+              <w:rPr>
+                <w:rFonts w:ascii="TH SarabunPSK" w:hAnsi="TH SarabunPSK" w:cs="TH SarabunPSK"/>
+                <w:sz w:val="32"/>
+                <w:szCs w:val="32"/>
+                <w:lang w:bidi="th-TH"/>
+              </w:rPr>
+              <w:t>php/</w:t>
             </w:r>
             <w:proofErr w:type="spellStart"/>
             <w:r>
@@ -3365,25 +3355,14 @@
                 <w:lang w:bidi="th-TH"/>
               </w:rPr>
             </w:pPr>
-            <w:proofErr w:type="spellStart"/>
-            <w:r>
-              <w:rPr>
-                <w:rFonts w:ascii="TH SarabunPSK" w:hAnsi="TH SarabunPSK" w:cs="TH SarabunPSK"/>
-                <w:sz w:val="32"/>
-                <w:szCs w:val="32"/>
-                <w:lang w:bidi="th-TH"/>
-              </w:rPr>
-              <w:t>php</w:t>
-            </w:r>
-            <w:proofErr w:type="spellEnd"/>
-            <w:r>
-              <w:rPr>
-                <w:rFonts w:ascii="TH SarabunPSK" w:hAnsi="TH SarabunPSK" w:cs="TH SarabunPSK"/>
-                <w:sz w:val="32"/>
-                <w:szCs w:val="32"/>
-                <w:lang w:bidi="th-TH"/>
-              </w:rPr>
-              <w:t>/</w:t>
+            <w:r>
+              <w:rPr>
+                <w:rFonts w:ascii="TH SarabunPSK" w:hAnsi="TH SarabunPSK" w:cs="TH SarabunPSK"/>
+                <w:sz w:val="32"/>
+                <w:szCs w:val="32"/>
+                <w:lang w:bidi="th-TH"/>
+              </w:rPr>
+              <w:t>php/</w:t>
             </w:r>
             <w:proofErr w:type="spellStart"/>
             <w:r>
@@ -3407,7 +3386,7 @@
           <w:p>
             <w:pPr>
               <w:rPr>
-                <w:rFonts w:ascii="TH SarabunPSK" w:hAnsi="TH SarabunPSK" w:cs="TH SarabunPSK" w:hint="cs"/>
+                <w:rFonts w:ascii="TH SarabunPSK" w:hAnsi="TH SarabunPSK" w:cs="TH SarabunPSK"/>
                 <w:sz w:val="32"/>
                 <w:szCs w:val="32"/>
                 <w:lang w:bidi="th-TH"/>
@@ -3642,7 +3621,7 @@
           <w:p>
             <w:pPr>
               <w:rPr>
-                <w:rFonts w:ascii="TH SarabunPSK" w:hAnsi="TH SarabunPSK" w:cs="TH SarabunPSK" w:hint="cs"/>
+                <w:rFonts w:ascii="TH SarabunPSK" w:hAnsi="TH SarabunPSK" w:cs="TH SarabunPSK"/>
                 <w:sz w:val="32"/>
                 <w:szCs w:val="32"/>
                 <w:cs/>
@@ -3778,7 +3757,7 @@
         <w:tc>
           <w:tcPr>
             <w:tcW w:w="466" w:type="dxa"/>
-            <w:shd w:val="clear" w:color="auto" w:fill="auto"/>
+            <w:shd w:val="clear" w:color="auto" w:fill="FFC000" w:themeFill="accent4"/>
             <w:vAlign w:val="center"/>
           </w:tcPr>
           <w:p>
@@ -3805,92 +3784,175 @@
         <w:tc>
           <w:tcPr>
             <w:tcW w:w="3787" w:type="dxa"/>
-            <w:shd w:val="clear" w:color="auto" w:fill="auto"/>
-            <w:vAlign w:val="center"/>
-          </w:tcPr>
-          <w:p>
-            <w:pPr>
-              <w:jc w:val="center"/>
-              <w:rPr>
-                <w:rFonts w:ascii="TH SarabunPSK" w:hAnsi="TH SarabunPSK" w:cs="TH SarabunPSK"/>
-                <w:sz w:val="32"/>
-                <w:szCs w:val="32"/>
-                <w:lang w:bidi="th-TH"/>
-              </w:rPr>
-            </w:pPr>
-            <w:bookmarkStart w:id="0" w:name="_GoBack"/>
-            <w:bookmarkEnd w:id="0"/>
+            <w:shd w:val="clear" w:color="auto" w:fill="FFC000" w:themeFill="accent4"/>
+            <w:vAlign w:val="center"/>
+          </w:tcPr>
+          <w:p>
+            <w:pPr>
+              <w:jc w:val="center"/>
+              <w:rPr>
+                <w:rFonts w:ascii="TH SarabunPSK" w:hAnsi="TH SarabunPSK" w:cs="TH SarabunPSK"/>
+                <w:sz w:val="32"/>
+                <w:szCs w:val="32"/>
+                <w:lang w:bidi="th-TH"/>
+              </w:rPr>
+            </w:pPr>
+            <w:proofErr w:type="spellStart"/>
+            <w:r>
+              <w:rPr>
+                <w:rFonts w:ascii="TH SarabunPSK" w:hAnsi="TH SarabunPSK" w:cs="TH SarabunPSK"/>
+                <w:sz w:val="32"/>
+                <w:szCs w:val="32"/>
+                <w:lang w:bidi="th-TH"/>
+              </w:rPr>
+              <w:t>a</w:t>
+            </w:r>
+            <w:r>
+              <w:rPr>
+                <w:rFonts w:ascii="TH SarabunPSK" w:hAnsi="TH SarabunPSK" w:cs="TH SarabunPSK" w:hint="cs"/>
+                <w:sz w:val="32"/>
+                <w:szCs w:val="32"/>
+                <w:lang w:bidi="th-TH"/>
+              </w:rPr>
+              <w:t>dd_</w:t>
+            </w:r>
+            <w:r>
+              <w:rPr>
+                <w:rFonts w:ascii="TH SarabunPSK" w:hAnsi="TH SarabunPSK" w:cs="TH SarabunPSK"/>
+                <w:sz w:val="32"/>
+                <w:szCs w:val="32"/>
+                <w:lang w:bidi="th-TH"/>
+              </w:rPr>
+              <w:t>video</w:t>
+            </w:r>
+            <w:r>
+              <w:rPr>
+                <w:rFonts w:ascii="TH SarabunPSK" w:hAnsi="TH SarabunPSK" w:cs="TH SarabunPSK" w:hint="cs"/>
+                <w:sz w:val="32"/>
+                <w:szCs w:val="32"/>
+                <w:lang w:bidi="th-TH"/>
+              </w:rPr>
+              <w:t>.php</w:t>
+            </w:r>
+            <w:proofErr w:type="spellEnd"/>
           </w:p>
         </w:tc>
         <w:tc>
           <w:tcPr>
             <w:tcW w:w="5141" w:type="dxa"/>
-            <w:shd w:val="clear" w:color="auto" w:fill="auto"/>
-            <w:vAlign w:val="center"/>
-          </w:tcPr>
-          <w:p>
-            <w:pPr>
-              <w:rPr>
-                <w:rFonts w:ascii="TH SarabunPSK" w:hAnsi="TH SarabunPSK" w:cs="TH SarabunPSK"/>
-                <w:sz w:val="32"/>
-                <w:szCs w:val="32"/>
-                <w:lang w:bidi="th-TH"/>
-              </w:rPr>
-            </w:pPr>
+            <w:shd w:val="clear" w:color="auto" w:fill="FFC000" w:themeFill="accent4"/>
+            <w:vAlign w:val="center"/>
+          </w:tcPr>
+          <w:p>
+            <w:pPr>
+              <w:rPr>
+                <w:rFonts w:ascii="TH SarabunPSK" w:hAnsi="TH SarabunPSK" w:cs="TH SarabunPSK"/>
+                <w:sz w:val="32"/>
+                <w:szCs w:val="32"/>
+                <w:lang w:bidi="th-TH"/>
+              </w:rPr>
+            </w:pPr>
+            <w:r>
+              <w:rPr>
+                <w:rFonts w:ascii="TH SarabunPSK" w:hAnsi="TH SarabunPSK" w:cs="TH SarabunPSK" w:hint="cs"/>
+                <w:sz w:val="32"/>
+                <w:szCs w:val="32"/>
+                <w:lang w:bidi="th-TH"/>
+              </w:rPr>
+              <w:t xml:space="preserve">Modal for Add new complaint </w:t>
+            </w:r>
+            <w:r>
+              <w:rPr>
+                <w:rFonts w:ascii="TH SarabunPSK" w:hAnsi="TH SarabunPSK" w:cs="TH SarabunPSK"/>
+                <w:sz w:val="32"/>
+                <w:szCs w:val="32"/>
+                <w:lang w:bidi="th-TH"/>
+              </w:rPr>
+              <w:t>video</w:t>
+            </w:r>
           </w:p>
         </w:tc>
         <w:tc>
           <w:tcPr>
             <w:tcW w:w="1904" w:type="dxa"/>
-            <w:shd w:val="clear" w:color="auto" w:fill="auto"/>
-            <w:vAlign w:val="center"/>
-          </w:tcPr>
-          <w:p>
-            <w:pPr>
-              <w:jc w:val="center"/>
-              <w:rPr>
-                <w:rFonts w:ascii="TH SarabunPSK" w:hAnsi="TH SarabunPSK" w:cs="TH SarabunPSK"/>
-                <w:sz w:val="32"/>
-                <w:szCs w:val="32"/>
-                <w:lang w:bidi="th-TH"/>
-              </w:rPr>
-            </w:pPr>
+            <w:shd w:val="clear" w:color="auto" w:fill="FFC000" w:themeFill="accent4"/>
+            <w:vAlign w:val="center"/>
+          </w:tcPr>
+          <w:p>
+            <w:pPr>
+              <w:jc w:val="center"/>
+              <w:rPr>
+                <w:rFonts w:ascii="TH SarabunPSK" w:hAnsi="TH SarabunPSK" w:cs="TH SarabunPSK"/>
+                <w:sz w:val="32"/>
+                <w:szCs w:val="32"/>
+                <w:lang w:bidi="th-TH"/>
+              </w:rPr>
+            </w:pPr>
+            <w:r>
+              <w:rPr>
+                <w:rFonts w:ascii="TH SarabunPSK" w:hAnsi="TH SarabunPSK" w:cs="TH SarabunPSK" w:hint="cs"/>
+                <w:sz w:val="32"/>
+                <w:szCs w:val="32"/>
+                <w:lang w:bidi="th-TH"/>
+              </w:rPr>
+              <w:t>Complainant</w:t>
+            </w:r>
           </w:p>
         </w:tc>
         <w:tc>
           <w:tcPr>
             <w:tcW w:w="1464" w:type="dxa"/>
-            <w:shd w:val="clear" w:color="auto" w:fill="auto"/>
-            <w:vAlign w:val="center"/>
-          </w:tcPr>
-          <w:p>
-            <w:pPr>
-              <w:jc w:val="center"/>
-              <w:rPr>
-                <w:rFonts w:ascii="TH SarabunPSK" w:hAnsi="TH SarabunPSK" w:cs="TH SarabunPSK"/>
-                <w:sz w:val="32"/>
-                <w:szCs w:val="32"/>
-                <w:lang w:bidi="th-TH"/>
-              </w:rPr>
-            </w:pPr>
+            <w:shd w:val="clear" w:color="auto" w:fill="FFC000" w:themeFill="accent4"/>
+            <w:vAlign w:val="center"/>
+          </w:tcPr>
+          <w:p>
+            <w:pPr>
+              <w:jc w:val="center"/>
+              <w:rPr>
+                <w:rFonts w:ascii="TH SarabunPSK" w:hAnsi="TH SarabunPSK" w:cs="TH SarabunPSK"/>
+                <w:sz w:val="32"/>
+                <w:szCs w:val="32"/>
+                <w:lang w:bidi="th-TH"/>
+              </w:rPr>
+            </w:pPr>
+            <w:proofErr w:type="spellStart"/>
+            <w:r>
+              <w:rPr>
+                <w:rFonts w:ascii="TH SarabunPSK" w:hAnsi="TH SarabunPSK" w:cs="TH SarabunPSK"/>
+                <w:sz w:val="32"/>
+                <w:szCs w:val="32"/>
+                <w:lang w:bidi="th-TH"/>
+              </w:rPr>
+              <w:t>suf</w:t>
+            </w:r>
+            <w:proofErr w:type="spellEnd"/>
           </w:p>
         </w:tc>
         <w:tc>
           <w:tcPr>
             <w:tcW w:w="1267" w:type="dxa"/>
-            <w:shd w:val="clear" w:color="auto" w:fill="auto"/>
-            <w:vAlign w:val="center"/>
-          </w:tcPr>
-          <w:p>
-            <w:pPr>
-              <w:jc w:val="center"/>
-              <w:rPr>
-                <w:rFonts w:ascii="TH SarabunPSK" w:hAnsi="TH SarabunPSK" w:cs="TH SarabunPSK"/>
-                <w:sz w:val="32"/>
-                <w:szCs w:val="32"/>
-                <w:lang w:bidi="th-TH"/>
-              </w:rPr>
-            </w:pPr>
+            <w:shd w:val="clear" w:color="auto" w:fill="FFC000" w:themeFill="accent4"/>
+            <w:vAlign w:val="center"/>
+          </w:tcPr>
+          <w:p>
+            <w:pPr>
+              <w:jc w:val="center"/>
+              <w:rPr>
+                <w:rFonts w:ascii="TH SarabunPSK" w:hAnsi="TH SarabunPSK" w:cs="TH SarabunPSK"/>
+                <w:sz w:val="32"/>
+                <w:szCs w:val="32"/>
+                <w:lang w:bidi="th-TH"/>
+              </w:rPr>
+            </w:pPr>
+            <w:r>
+              <w:rPr>
+                <w:rFonts w:ascii="TH SarabunPSK" w:hAnsi="TH SarabunPSK" w:cs="TH SarabunPSK" w:hint="cs"/>
+                <w:sz w:val="32"/>
+                <w:szCs w:val="32"/>
+                <w:lang w:bidi="th-TH"/>
+              </w:rPr>
+              <w:t>Waiting for test</w:t>
+            </w:r>
           </w:p>
         </w:tc>
       </w:tr>
@@ -3898,108 +3960,211 @@
         <w:tc>
           <w:tcPr>
             <w:tcW w:w="466" w:type="dxa"/>
-            <w:shd w:val="clear" w:color="auto" w:fill="auto"/>
-            <w:vAlign w:val="center"/>
-          </w:tcPr>
-          <w:p>
-            <w:pPr>
-              <w:jc w:val="center"/>
-              <w:rPr>
-                <w:rFonts w:ascii="TH SarabunPSK" w:hAnsi="TH SarabunPSK" w:cs="TH SarabunPSK"/>
-                <w:sz w:val="32"/>
-                <w:szCs w:val="32"/>
-                <w:lang w:bidi="th-TH"/>
-              </w:rPr>
-            </w:pPr>
+            <w:shd w:val="clear" w:color="auto" w:fill="FFC000" w:themeFill="accent4"/>
+            <w:vAlign w:val="center"/>
+          </w:tcPr>
+          <w:p>
+            <w:pPr>
+              <w:jc w:val="center"/>
+              <w:rPr>
+                <w:rFonts w:ascii="TH SarabunPSK" w:hAnsi="TH SarabunPSK" w:cs="TH SarabunPSK"/>
+                <w:sz w:val="32"/>
+                <w:szCs w:val="32"/>
+                <w:lang w:bidi="th-TH"/>
+              </w:rPr>
+            </w:pPr>
+            <w:r>
+              <w:rPr>
+                <w:rFonts w:ascii="TH SarabunPSK" w:hAnsi="TH SarabunPSK" w:cs="TH SarabunPSK"/>
+                <w:sz w:val="32"/>
+                <w:szCs w:val="32"/>
+                <w:lang w:bidi="th-TH"/>
+              </w:rPr>
+              <w:t>19</w:t>
+            </w:r>
           </w:p>
         </w:tc>
         <w:tc>
           <w:tcPr>
             <w:tcW w:w="3787" w:type="dxa"/>
-            <w:shd w:val="clear" w:color="auto" w:fill="auto"/>
-            <w:vAlign w:val="center"/>
-          </w:tcPr>
-          <w:p>
-            <w:pPr>
-              <w:jc w:val="center"/>
-              <w:rPr>
-                <w:rFonts w:ascii="TH SarabunPSK" w:hAnsi="TH SarabunPSK" w:cs="TH SarabunPSK"/>
-                <w:sz w:val="32"/>
-                <w:szCs w:val="32"/>
-                <w:lang w:bidi="th-TH"/>
-              </w:rPr>
-            </w:pPr>
+            <w:shd w:val="clear" w:color="auto" w:fill="FFC000" w:themeFill="accent4"/>
+            <w:vAlign w:val="center"/>
+          </w:tcPr>
+          <w:p>
+            <w:pPr>
+              <w:jc w:val="center"/>
+              <w:rPr>
+                <w:rFonts w:ascii="TH SarabunPSK" w:hAnsi="TH SarabunPSK" w:cs="TH SarabunPSK"/>
+                <w:sz w:val="32"/>
+                <w:szCs w:val="32"/>
+                <w:lang w:bidi="th-TH"/>
+              </w:rPr>
+            </w:pPr>
+            <w:proofErr w:type="spellStart"/>
+            <w:r>
+              <w:rPr>
+                <w:rFonts w:ascii="TH SarabunPSK" w:hAnsi="TH SarabunPSK" w:cs="TH SarabunPSK" w:hint="cs"/>
+                <w:sz w:val="32"/>
+                <w:szCs w:val="32"/>
+                <w:lang w:bidi="th-TH"/>
+              </w:rPr>
+              <w:t>Create_</w:t>
+            </w:r>
+            <w:r>
+              <w:rPr>
+                <w:rFonts w:ascii="TH SarabunPSK" w:hAnsi="TH SarabunPSK" w:cs="TH SarabunPSK"/>
+                <w:sz w:val="32"/>
+                <w:szCs w:val="32"/>
+                <w:lang w:bidi="th-TH"/>
+              </w:rPr>
+              <w:t>video</w:t>
+            </w:r>
+            <w:r>
+              <w:rPr>
+                <w:rFonts w:ascii="TH SarabunPSK" w:hAnsi="TH SarabunPSK" w:cs="TH SarabunPSK" w:hint="cs"/>
+                <w:sz w:val="32"/>
+                <w:szCs w:val="32"/>
+                <w:lang w:bidi="th-TH"/>
+              </w:rPr>
+              <w:t>.php</w:t>
+            </w:r>
+            <w:proofErr w:type="spellEnd"/>
           </w:p>
         </w:tc>
         <w:tc>
           <w:tcPr>
             <w:tcW w:w="5141" w:type="dxa"/>
-            <w:shd w:val="clear" w:color="auto" w:fill="auto"/>
-            <w:vAlign w:val="center"/>
-          </w:tcPr>
-          <w:p>
-            <w:pPr>
-              <w:rPr>
-                <w:rFonts w:ascii="TH SarabunPSK" w:hAnsi="TH SarabunPSK" w:cs="TH SarabunPSK"/>
-                <w:sz w:val="32"/>
-                <w:szCs w:val="32"/>
-                <w:lang w:bidi="th-TH"/>
-              </w:rPr>
-            </w:pPr>
+            <w:shd w:val="clear" w:color="auto" w:fill="FFC000" w:themeFill="accent4"/>
+            <w:vAlign w:val="center"/>
+          </w:tcPr>
+          <w:p>
+            <w:pPr>
+              <w:rPr>
+                <w:rFonts w:ascii="TH SarabunPSK" w:hAnsi="TH SarabunPSK" w:cs="TH SarabunPSK"/>
+                <w:sz w:val="32"/>
+                <w:szCs w:val="32"/>
+                <w:lang w:bidi="th-TH"/>
+              </w:rPr>
+            </w:pPr>
+            <w:r>
+              <w:rPr>
+                <w:rFonts w:ascii="TH SarabunPSK" w:hAnsi="TH SarabunPSK" w:cs="TH SarabunPSK" w:hint="cs"/>
+                <w:sz w:val="32"/>
+                <w:szCs w:val="32"/>
+                <w:lang w:bidi="th-TH"/>
+              </w:rPr>
+              <w:t>functions for uploading</w:t>
+            </w:r>
+            <w:r>
+              <w:rPr>
+                <w:rFonts w:ascii="TH SarabunPSK" w:hAnsi="TH SarabunPSK" w:cs="TH SarabunPSK"/>
+                <w:sz w:val="32"/>
+                <w:szCs w:val="32"/>
+                <w:lang w:bidi="th-TH"/>
+              </w:rPr>
+              <w:t xml:space="preserve"> new</w:t>
+            </w:r>
+            <w:r>
+              <w:rPr>
+                <w:rFonts w:ascii="TH SarabunPSK" w:hAnsi="TH SarabunPSK" w:cs="TH SarabunPSK" w:hint="cs"/>
+                <w:sz w:val="32"/>
+                <w:szCs w:val="32"/>
+                <w:lang w:bidi="th-TH"/>
+              </w:rPr>
+              <w:t xml:space="preserve"> complaint </w:t>
+            </w:r>
+            <w:r>
+              <w:rPr>
+                <w:rFonts w:ascii="TH SarabunPSK" w:hAnsi="TH SarabunPSK" w:cs="TH SarabunPSK"/>
+                <w:sz w:val="32"/>
+                <w:szCs w:val="32"/>
+                <w:lang w:bidi="th-TH"/>
+              </w:rPr>
+              <w:t>video</w:t>
+            </w:r>
           </w:p>
         </w:tc>
         <w:tc>
           <w:tcPr>
             <w:tcW w:w="1904" w:type="dxa"/>
-            <w:shd w:val="clear" w:color="auto" w:fill="auto"/>
-            <w:vAlign w:val="center"/>
-          </w:tcPr>
-          <w:p>
-            <w:pPr>
-              <w:jc w:val="center"/>
-              <w:rPr>
-                <w:rFonts w:ascii="TH SarabunPSK" w:hAnsi="TH SarabunPSK" w:cs="TH SarabunPSK"/>
-                <w:sz w:val="32"/>
-                <w:szCs w:val="32"/>
-                <w:lang w:bidi="th-TH"/>
-              </w:rPr>
-            </w:pPr>
+            <w:shd w:val="clear" w:color="auto" w:fill="FFC000" w:themeFill="accent4"/>
+            <w:vAlign w:val="center"/>
+          </w:tcPr>
+          <w:p>
+            <w:pPr>
+              <w:jc w:val="center"/>
+              <w:rPr>
+                <w:rFonts w:ascii="TH SarabunPSK" w:hAnsi="TH SarabunPSK" w:cs="TH SarabunPSK"/>
+                <w:sz w:val="32"/>
+                <w:szCs w:val="32"/>
+                <w:lang w:bidi="th-TH"/>
+              </w:rPr>
+            </w:pPr>
+            <w:r>
+              <w:rPr>
+                <w:rFonts w:ascii="TH SarabunPSK" w:hAnsi="TH SarabunPSK" w:cs="TH SarabunPSK" w:hint="cs"/>
+                <w:sz w:val="32"/>
+                <w:szCs w:val="32"/>
+                <w:lang w:bidi="th-TH"/>
+              </w:rPr>
+              <w:t>none</w:t>
+            </w:r>
           </w:p>
         </w:tc>
         <w:tc>
           <w:tcPr>
             <w:tcW w:w="1464" w:type="dxa"/>
-            <w:shd w:val="clear" w:color="auto" w:fill="auto"/>
-            <w:vAlign w:val="center"/>
-          </w:tcPr>
-          <w:p>
-            <w:pPr>
-              <w:jc w:val="center"/>
-              <w:rPr>
-                <w:rFonts w:ascii="TH SarabunPSK" w:hAnsi="TH SarabunPSK" w:cs="TH SarabunPSK"/>
-                <w:sz w:val="32"/>
-                <w:szCs w:val="32"/>
-                <w:lang w:bidi="th-TH"/>
-              </w:rPr>
-            </w:pPr>
+            <w:shd w:val="clear" w:color="auto" w:fill="FFC000" w:themeFill="accent4"/>
+            <w:vAlign w:val="center"/>
+          </w:tcPr>
+          <w:p>
+            <w:pPr>
+              <w:jc w:val="center"/>
+              <w:rPr>
+                <w:rFonts w:ascii="TH SarabunPSK" w:hAnsi="TH SarabunPSK" w:cs="TH SarabunPSK"/>
+                <w:sz w:val="32"/>
+                <w:szCs w:val="32"/>
+                <w:lang w:bidi="th-TH"/>
+              </w:rPr>
+            </w:pPr>
+            <w:proofErr w:type="spellStart"/>
+            <w:r>
+              <w:rPr>
+                <w:rFonts w:ascii="TH SarabunPSK" w:hAnsi="TH SarabunPSK" w:cs="TH SarabunPSK"/>
+                <w:sz w:val="32"/>
+                <w:szCs w:val="32"/>
+                <w:lang w:bidi="th-TH"/>
+              </w:rPr>
+              <w:t>suf</w:t>
+            </w:r>
+            <w:proofErr w:type="spellEnd"/>
           </w:p>
         </w:tc>
         <w:tc>
           <w:tcPr>
             <w:tcW w:w="1267" w:type="dxa"/>
-            <w:shd w:val="clear" w:color="auto" w:fill="auto"/>
-            <w:vAlign w:val="center"/>
-          </w:tcPr>
-          <w:p>
-            <w:pPr>
-              <w:jc w:val="center"/>
-              <w:rPr>
-                <w:rFonts w:ascii="TH SarabunPSK" w:hAnsi="TH SarabunPSK" w:cs="TH SarabunPSK"/>
-                <w:sz w:val="32"/>
-                <w:szCs w:val="32"/>
-                <w:lang w:bidi="th-TH"/>
-              </w:rPr>
-            </w:pPr>
+            <w:shd w:val="clear" w:color="auto" w:fill="FFC000" w:themeFill="accent4"/>
+            <w:vAlign w:val="center"/>
+          </w:tcPr>
+          <w:p>
+            <w:pPr>
+              <w:jc w:val="center"/>
+              <w:rPr>
+                <w:rFonts w:ascii="TH SarabunPSK" w:hAnsi="TH SarabunPSK" w:cs="TH SarabunPSK"/>
+                <w:sz w:val="32"/>
+                <w:szCs w:val="32"/>
+                <w:lang w:bidi="th-TH"/>
+              </w:rPr>
+            </w:pPr>
+            <w:r>
+              <w:rPr>
+                <w:rFonts w:ascii="TH SarabunPSK" w:hAnsi="TH SarabunPSK" w:cs="TH SarabunPSK" w:hint="cs"/>
+                <w:sz w:val="32"/>
+                <w:szCs w:val="32"/>
+                <w:lang w:bidi="th-TH"/>
+              </w:rPr>
+              <w:t>Waiting for test</w:t>
+            </w:r>
           </w:p>
         </w:tc>
       </w:tr>
@@ -4007,108 +4172,202 @@
         <w:tc>
           <w:tcPr>
             <w:tcW w:w="466" w:type="dxa"/>
-            <w:shd w:val="clear" w:color="auto" w:fill="auto"/>
-            <w:vAlign w:val="center"/>
-          </w:tcPr>
-          <w:p>
-            <w:pPr>
-              <w:jc w:val="center"/>
-              <w:rPr>
-                <w:rFonts w:ascii="TH SarabunPSK" w:hAnsi="TH SarabunPSK" w:cs="TH SarabunPSK"/>
-                <w:sz w:val="32"/>
-                <w:szCs w:val="32"/>
-                <w:lang w:bidi="th-TH"/>
-              </w:rPr>
-            </w:pPr>
+            <w:shd w:val="clear" w:color="auto" w:fill="FFC000" w:themeFill="accent4"/>
+            <w:vAlign w:val="center"/>
+          </w:tcPr>
+          <w:p>
+            <w:pPr>
+              <w:jc w:val="center"/>
+              <w:rPr>
+                <w:rFonts w:ascii="TH SarabunPSK" w:hAnsi="TH SarabunPSK" w:cs="TH SarabunPSK"/>
+                <w:sz w:val="32"/>
+                <w:szCs w:val="32"/>
+                <w:lang w:bidi="th-TH"/>
+              </w:rPr>
+            </w:pPr>
+            <w:r>
+              <w:rPr>
+                <w:rFonts w:ascii="TH SarabunPSK" w:hAnsi="TH SarabunPSK" w:cs="TH SarabunPSK"/>
+                <w:sz w:val="32"/>
+                <w:szCs w:val="32"/>
+                <w:lang w:bidi="th-TH"/>
+              </w:rPr>
+              <w:t>20</w:t>
+            </w:r>
           </w:p>
         </w:tc>
         <w:tc>
           <w:tcPr>
             <w:tcW w:w="3787" w:type="dxa"/>
-            <w:shd w:val="clear" w:color="auto" w:fill="auto"/>
-            <w:vAlign w:val="center"/>
-          </w:tcPr>
-          <w:p>
-            <w:pPr>
-              <w:jc w:val="center"/>
-              <w:rPr>
-                <w:rFonts w:ascii="TH SarabunPSK" w:hAnsi="TH SarabunPSK" w:cs="TH SarabunPSK"/>
-                <w:sz w:val="32"/>
-                <w:szCs w:val="32"/>
-                <w:lang w:bidi="th-TH"/>
-              </w:rPr>
-            </w:pPr>
+            <w:shd w:val="clear" w:color="auto" w:fill="FFC000" w:themeFill="accent4"/>
+            <w:vAlign w:val="center"/>
+          </w:tcPr>
+          <w:p>
+            <w:pPr>
+              <w:jc w:val="center"/>
+              <w:rPr>
+                <w:rFonts w:ascii="TH SarabunPSK" w:hAnsi="TH SarabunPSK" w:cs="TH SarabunPSK"/>
+                <w:sz w:val="32"/>
+                <w:szCs w:val="32"/>
+                <w:lang w:bidi="th-TH"/>
+              </w:rPr>
+            </w:pPr>
+            <w:proofErr w:type="spellStart"/>
+            <w:r>
+              <w:rPr>
+                <w:rFonts w:ascii="TH SarabunPSK" w:hAnsi="TH SarabunPSK" w:cs="TH SarabunPSK"/>
+                <w:sz w:val="32"/>
+                <w:szCs w:val="32"/>
+                <w:lang w:bidi="th-TH"/>
+              </w:rPr>
+              <w:t>video</w:t>
+            </w:r>
+            <w:r>
+              <w:rPr>
+                <w:rFonts w:ascii="TH SarabunPSK" w:hAnsi="TH SarabunPSK" w:cs="TH SarabunPSK" w:hint="cs"/>
+                <w:sz w:val="32"/>
+                <w:szCs w:val="32"/>
+                <w:lang w:bidi="th-TH"/>
+              </w:rPr>
+              <w:t>_list.php</w:t>
+            </w:r>
+            <w:proofErr w:type="spellEnd"/>
           </w:p>
         </w:tc>
         <w:tc>
           <w:tcPr>
             <w:tcW w:w="5141" w:type="dxa"/>
-            <w:shd w:val="clear" w:color="auto" w:fill="auto"/>
-            <w:vAlign w:val="center"/>
-          </w:tcPr>
-          <w:p>
-            <w:pPr>
-              <w:rPr>
-                <w:rFonts w:ascii="TH SarabunPSK" w:hAnsi="TH SarabunPSK" w:cs="TH SarabunPSK"/>
-                <w:sz w:val="32"/>
-                <w:szCs w:val="32"/>
-                <w:lang w:bidi="th-TH"/>
-              </w:rPr>
-            </w:pPr>
+            <w:shd w:val="clear" w:color="auto" w:fill="FFC000" w:themeFill="accent4"/>
+            <w:vAlign w:val="center"/>
+          </w:tcPr>
+          <w:p>
+            <w:pPr>
+              <w:rPr>
+                <w:rFonts w:ascii="TH SarabunPSK" w:hAnsi="TH SarabunPSK" w:cs="TH SarabunPSK"/>
+                <w:sz w:val="32"/>
+                <w:szCs w:val="32"/>
+                <w:lang w:bidi="th-TH"/>
+              </w:rPr>
+            </w:pPr>
+            <w:r>
+              <w:rPr>
+                <w:rFonts w:ascii="TH SarabunPSK" w:hAnsi="TH SarabunPSK" w:cs="TH SarabunPSK" w:hint="cs"/>
+                <w:sz w:val="32"/>
+                <w:szCs w:val="32"/>
+                <w:lang w:bidi="th-TH"/>
+              </w:rPr>
+              <w:t xml:space="preserve">List all complaint </w:t>
+            </w:r>
+            <w:r>
+              <w:rPr>
+                <w:rFonts w:ascii="TH SarabunPSK" w:hAnsi="TH SarabunPSK" w:cs="TH SarabunPSK"/>
+                <w:sz w:val="32"/>
+                <w:szCs w:val="32"/>
+                <w:lang w:bidi="th-TH"/>
+              </w:rPr>
+              <w:t>video</w:t>
+            </w:r>
+            <w:r>
+              <w:rPr>
+                <w:rFonts w:ascii="TH SarabunPSK" w:hAnsi="TH SarabunPSK" w:cs="TH SarabunPSK" w:hint="cs"/>
+                <w:sz w:val="32"/>
+                <w:szCs w:val="32"/>
+                <w:lang w:bidi="th-TH"/>
+              </w:rPr>
+              <w:t xml:space="preserve"> by complaint id</w:t>
+            </w:r>
           </w:p>
         </w:tc>
         <w:tc>
           <w:tcPr>
             <w:tcW w:w="1904" w:type="dxa"/>
-            <w:shd w:val="clear" w:color="auto" w:fill="auto"/>
-            <w:vAlign w:val="center"/>
-          </w:tcPr>
-          <w:p>
-            <w:pPr>
-              <w:jc w:val="center"/>
-              <w:rPr>
-                <w:rFonts w:ascii="TH SarabunPSK" w:hAnsi="TH SarabunPSK" w:cs="TH SarabunPSK"/>
-                <w:sz w:val="32"/>
-                <w:szCs w:val="32"/>
-                <w:lang w:bidi="th-TH"/>
-              </w:rPr>
-            </w:pPr>
+            <w:shd w:val="clear" w:color="auto" w:fill="FFC000" w:themeFill="accent4"/>
+            <w:vAlign w:val="center"/>
+          </w:tcPr>
+          <w:p>
+            <w:pPr>
+              <w:jc w:val="center"/>
+              <w:rPr>
+                <w:rFonts w:ascii="TH SarabunPSK" w:hAnsi="TH SarabunPSK" w:cs="TH SarabunPSK"/>
+                <w:sz w:val="32"/>
+                <w:szCs w:val="32"/>
+                <w:lang w:bidi="th-TH"/>
+              </w:rPr>
+            </w:pPr>
+            <w:r>
+              <w:rPr>
+                <w:rFonts w:ascii="TH SarabunPSK" w:hAnsi="TH SarabunPSK" w:cs="TH SarabunPSK" w:hint="cs"/>
+                <w:sz w:val="32"/>
+                <w:szCs w:val="32"/>
+                <w:lang w:bidi="th-TH"/>
+              </w:rPr>
+              <w:t>Complainant</w:t>
+            </w:r>
           </w:p>
         </w:tc>
         <w:tc>
           <w:tcPr>
             <w:tcW w:w="1464" w:type="dxa"/>
-            <w:shd w:val="clear" w:color="auto" w:fill="auto"/>
-            <w:vAlign w:val="center"/>
-          </w:tcPr>
-          <w:p>
-            <w:pPr>
-              <w:jc w:val="center"/>
-              <w:rPr>
-                <w:rFonts w:ascii="TH SarabunPSK" w:hAnsi="TH SarabunPSK" w:cs="TH SarabunPSK"/>
-                <w:sz w:val="32"/>
-                <w:szCs w:val="32"/>
-                <w:lang w:bidi="th-TH"/>
-              </w:rPr>
-            </w:pPr>
+            <w:shd w:val="clear" w:color="auto" w:fill="FFC000" w:themeFill="accent4"/>
+            <w:vAlign w:val="center"/>
+          </w:tcPr>
+          <w:p>
+            <w:pPr>
+              <w:jc w:val="center"/>
+              <w:rPr>
+                <w:rFonts w:ascii="TH SarabunPSK" w:hAnsi="TH SarabunPSK" w:cs="TH SarabunPSK"/>
+                <w:sz w:val="32"/>
+                <w:szCs w:val="32"/>
+                <w:lang w:bidi="th-TH"/>
+              </w:rPr>
+            </w:pPr>
+            <w:proofErr w:type="spellStart"/>
+            <w:r>
+              <w:rPr>
+                <w:rFonts w:ascii="TH SarabunPSK" w:hAnsi="TH SarabunPSK" w:cs="TH SarabunPSK"/>
+                <w:sz w:val="32"/>
+                <w:szCs w:val="32"/>
+                <w:lang w:bidi="th-TH"/>
+              </w:rPr>
+              <w:t>suf</w:t>
+            </w:r>
+            <w:proofErr w:type="spellEnd"/>
+            <w:r>
+              <w:rPr>
+                <w:rFonts w:ascii="TH SarabunPSK" w:hAnsi="TH SarabunPSK" w:cs="TH SarabunPSK" w:hint="cs"/>
+                <w:sz w:val="32"/>
+                <w:szCs w:val="32"/>
+                <w:lang w:bidi="th-TH"/>
+              </w:rPr>
+              <w:t xml:space="preserve"> </w:t>
+            </w:r>
           </w:p>
         </w:tc>
         <w:tc>
           <w:tcPr>
             <w:tcW w:w="1267" w:type="dxa"/>
-            <w:shd w:val="clear" w:color="auto" w:fill="auto"/>
-            <w:vAlign w:val="center"/>
-          </w:tcPr>
-          <w:p>
-            <w:pPr>
-              <w:jc w:val="center"/>
-              <w:rPr>
-                <w:rFonts w:ascii="TH SarabunPSK" w:hAnsi="TH SarabunPSK" w:cs="TH SarabunPSK"/>
-                <w:sz w:val="32"/>
-                <w:szCs w:val="32"/>
-                <w:lang w:bidi="th-TH"/>
-              </w:rPr>
-            </w:pPr>
+            <w:shd w:val="clear" w:color="auto" w:fill="FFC000" w:themeFill="accent4"/>
+            <w:vAlign w:val="center"/>
+          </w:tcPr>
+          <w:p>
+            <w:pPr>
+              <w:jc w:val="center"/>
+              <w:rPr>
+                <w:rFonts w:ascii="TH SarabunPSK" w:hAnsi="TH SarabunPSK" w:cs="TH SarabunPSK"/>
+                <w:sz w:val="32"/>
+                <w:szCs w:val="32"/>
+                <w:lang w:bidi="th-TH"/>
+              </w:rPr>
+            </w:pPr>
+            <w:r>
+              <w:rPr>
+                <w:rFonts w:ascii="TH SarabunPSK" w:hAnsi="TH SarabunPSK" w:cs="TH SarabunPSK" w:hint="cs"/>
+                <w:sz w:val="32"/>
+                <w:szCs w:val="32"/>
+                <w:lang w:bidi="th-TH"/>
+              </w:rPr>
+              <w:t>Waiting for test</w:t>
+            </w:r>
           </w:p>
         </w:tc>
       </w:tr>
@@ -4116,108 +4375,194 @@
         <w:tc>
           <w:tcPr>
             <w:tcW w:w="466" w:type="dxa"/>
-            <w:shd w:val="clear" w:color="auto" w:fill="auto"/>
-            <w:vAlign w:val="center"/>
-          </w:tcPr>
-          <w:p>
-            <w:pPr>
-              <w:jc w:val="center"/>
-              <w:rPr>
-                <w:rFonts w:ascii="TH SarabunPSK" w:hAnsi="TH SarabunPSK" w:cs="TH SarabunPSK"/>
-                <w:sz w:val="32"/>
-                <w:szCs w:val="32"/>
-                <w:lang w:bidi="th-TH"/>
-              </w:rPr>
-            </w:pPr>
+            <w:shd w:val="clear" w:color="auto" w:fill="FFC000" w:themeFill="accent4"/>
+            <w:vAlign w:val="center"/>
+          </w:tcPr>
+          <w:p>
+            <w:pPr>
+              <w:jc w:val="center"/>
+              <w:rPr>
+                <w:rFonts w:ascii="TH SarabunPSK" w:hAnsi="TH SarabunPSK" w:cs="TH SarabunPSK"/>
+                <w:sz w:val="32"/>
+                <w:szCs w:val="32"/>
+                <w:lang w:bidi="th-TH"/>
+              </w:rPr>
+            </w:pPr>
+            <w:r>
+              <w:rPr>
+                <w:rFonts w:ascii="TH SarabunPSK" w:hAnsi="TH SarabunPSK" w:cs="TH SarabunPSK"/>
+                <w:sz w:val="32"/>
+                <w:szCs w:val="32"/>
+                <w:lang w:bidi="th-TH"/>
+              </w:rPr>
+              <w:lastRenderedPageBreak/>
+              <w:t>21</w:t>
+            </w:r>
           </w:p>
         </w:tc>
         <w:tc>
           <w:tcPr>
             <w:tcW w:w="3787" w:type="dxa"/>
-            <w:shd w:val="clear" w:color="auto" w:fill="auto"/>
-            <w:vAlign w:val="center"/>
-          </w:tcPr>
-          <w:p>
-            <w:pPr>
-              <w:jc w:val="center"/>
-              <w:rPr>
-                <w:rFonts w:ascii="TH SarabunPSK" w:hAnsi="TH SarabunPSK" w:cs="TH SarabunPSK"/>
-                <w:sz w:val="32"/>
-                <w:szCs w:val="32"/>
-                <w:lang w:bidi="th-TH"/>
-              </w:rPr>
-            </w:pPr>
+            <w:shd w:val="clear" w:color="auto" w:fill="FFC000" w:themeFill="accent4"/>
+            <w:vAlign w:val="center"/>
+          </w:tcPr>
+          <w:p>
+            <w:pPr>
+              <w:jc w:val="center"/>
+              <w:rPr>
+                <w:rFonts w:ascii="TH SarabunPSK" w:hAnsi="TH SarabunPSK" w:cs="TH SarabunPSK"/>
+                <w:sz w:val="32"/>
+                <w:szCs w:val="32"/>
+                <w:lang w:bidi="th-TH"/>
+              </w:rPr>
+            </w:pPr>
+            <w:proofErr w:type="spellStart"/>
+            <w:r>
+              <w:rPr>
+                <w:rFonts w:ascii="TH SarabunPSK" w:hAnsi="TH SarabunPSK" w:cs="TH SarabunPSK" w:hint="cs"/>
+                <w:sz w:val="32"/>
+                <w:szCs w:val="32"/>
+                <w:lang w:bidi="th-TH"/>
+              </w:rPr>
+              <w:t>Update_</w:t>
+            </w:r>
+            <w:r>
+              <w:rPr>
+                <w:rFonts w:ascii="TH SarabunPSK" w:hAnsi="TH SarabunPSK" w:cs="TH SarabunPSK"/>
+                <w:sz w:val="32"/>
+                <w:szCs w:val="32"/>
+                <w:lang w:bidi="th-TH"/>
+              </w:rPr>
+              <w:t>video</w:t>
+            </w:r>
+            <w:r>
+              <w:rPr>
+                <w:rFonts w:ascii="TH SarabunPSK" w:hAnsi="TH SarabunPSK" w:cs="TH SarabunPSK" w:hint="cs"/>
+                <w:sz w:val="32"/>
+                <w:szCs w:val="32"/>
+                <w:lang w:bidi="th-TH"/>
+              </w:rPr>
+              <w:t>.php</w:t>
+            </w:r>
+            <w:proofErr w:type="spellEnd"/>
           </w:p>
         </w:tc>
         <w:tc>
           <w:tcPr>
             <w:tcW w:w="5141" w:type="dxa"/>
-            <w:shd w:val="clear" w:color="auto" w:fill="auto"/>
-            <w:vAlign w:val="center"/>
-          </w:tcPr>
-          <w:p>
-            <w:pPr>
-              <w:rPr>
-                <w:rFonts w:ascii="TH SarabunPSK" w:hAnsi="TH SarabunPSK" w:cs="TH SarabunPSK"/>
-                <w:sz w:val="32"/>
-                <w:szCs w:val="32"/>
-                <w:lang w:bidi="th-TH"/>
-              </w:rPr>
-            </w:pPr>
+            <w:shd w:val="clear" w:color="auto" w:fill="FFC000" w:themeFill="accent4"/>
+            <w:vAlign w:val="center"/>
+          </w:tcPr>
+          <w:p>
+            <w:pPr>
+              <w:rPr>
+                <w:rFonts w:ascii="TH SarabunPSK" w:hAnsi="TH SarabunPSK" w:cs="TH SarabunPSK"/>
+                <w:sz w:val="32"/>
+                <w:szCs w:val="32"/>
+                <w:lang w:bidi="th-TH"/>
+              </w:rPr>
+            </w:pPr>
+            <w:r>
+              <w:rPr>
+                <w:rFonts w:ascii="TH SarabunPSK" w:hAnsi="TH SarabunPSK" w:cs="TH SarabunPSK" w:hint="cs"/>
+                <w:sz w:val="32"/>
+                <w:szCs w:val="32"/>
+                <w:lang w:bidi="th-TH"/>
+              </w:rPr>
+              <w:t xml:space="preserve">Modal for update complaint </w:t>
+            </w:r>
+            <w:r>
+              <w:rPr>
+                <w:rFonts w:ascii="TH SarabunPSK" w:hAnsi="TH SarabunPSK" w:cs="TH SarabunPSK"/>
+                <w:sz w:val="32"/>
+                <w:szCs w:val="32"/>
+                <w:lang w:bidi="th-TH"/>
+              </w:rPr>
+              <w:t>video</w:t>
+            </w:r>
           </w:p>
         </w:tc>
         <w:tc>
           <w:tcPr>
             <w:tcW w:w="1904" w:type="dxa"/>
-            <w:shd w:val="clear" w:color="auto" w:fill="auto"/>
-            <w:vAlign w:val="center"/>
-          </w:tcPr>
-          <w:p>
-            <w:pPr>
-              <w:jc w:val="center"/>
-              <w:rPr>
-                <w:rFonts w:ascii="TH SarabunPSK" w:hAnsi="TH SarabunPSK" w:cs="TH SarabunPSK"/>
-                <w:sz w:val="32"/>
-                <w:szCs w:val="32"/>
-                <w:lang w:bidi="th-TH"/>
-              </w:rPr>
-            </w:pPr>
+            <w:shd w:val="clear" w:color="auto" w:fill="FFC000" w:themeFill="accent4"/>
+            <w:vAlign w:val="center"/>
+          </w:tcPr>
+          <w:p>
+            <w:pPr>
+              <w:jc w:val="center"/>
+              <w:rPr>
+                <w:rFonts w:ascii="TH SarabunPSK" w:hAnsi="TH SarabunPSK" w:cs="TH SarabunPSK"/>
+                <w:sz w:val="32"/>
+                <w:szCs w:val="32"/>
+                <w:lang w:bidi="th-TH"/>
+              </w:rPr>
+            </w:pPr>
+            <w:r>
+              <w:rPr>
+                <w:rFonts w:ascii="TH SarabunPSK" w:hAnsi="TH SarabunPSK" w:cs="TH SarabunPSK" w:hint="cs"/>
+                <w:sz w:val="32"/>
+                <w:szCs w:val="32"/>
+                <w:lang w:bidi="th-TH"/>
+              </w:rPr>
+              <w:t>Complainant</w:t>
+            </w:r>
           </w:p>
         </w:tc>
         <w:tc>
           <w:tcPr>
             <w:tcW w:w="1464" w:type="dxa"/>
-            <w:shd w:val="clear" w:color="auto" w:fill="auto"/>
-            <w:vAlign w:val="center"/>
-          </w:tcPr>
-          <w:p>
-            <w:pPr>
-              <w:jc w:val="center"/>
-              <w:rPr>
-                <w:rFonts w:ascii="TH SarabunPSK" w:hAnsi="TH SarabunPSK" w:cs="TH SarabunPSK"/>
-                <w:sz w:val="32"/>
-                <w:szCs w:val="32"/>
-                <w:lang w:bidi="th-TH"/>
-              </w:rPr>
-            </w:pPr>
+            <w:shd w:val="clear" w:color="auto" w:fill="FFC000" w:themeFill="accent4"/>
+            <w:vAlign w:val="center"/>
+          </w:tcPr>
+          <w:p>
+            <w:pPr>
+              <w:jc w:val="center"/>
+              <w:rPr>
+                <w:rFonts w:ascii="TH SarabunPSK" w:hAnsi="TH SarabunPSK" w:cs="TH SarabunPSK"/>
+                <w:sz w:val="32"/>
+                <w:szCs w:val="32"/>
+                <w:lang w:bidi="th-TH"/>
+              </w:rPr>
+            </w:pPr>
+            <w:proofErr w:type="spellStart"/>
+            <w:r>
+              <w:rPr>
+                <w:rFonts w:ascii="TH SarabunPSK" w:hAnsi="TH SarabunPSK" w:cs="TH SarabunPSK"/>
+                <w:sz w:val="32"/>
+                <w:szCs w:val="32"/>
+                <w:lang w:bidi="th-TH"/>
+              </w:rPr>
+              <w:t>suf</w:t>
+            </w:r>
+            <w:proofErr w:type="spellEnd"/>
           </w:p>
         </w:tc>
         <w:tc>
           <w:tcPr>
             <w:tcW w:w="1267" w:type="dxa"/>
-            <w:shd w:val="clear" w:color="auto" w:fill="auto"/>
-            <w:vAlign w:val="center"/>
-          </w:tcPr>
-          <w:p>
-            <w:pPr>
-              <w:jc w:val="center"/>
-              <w:rPr>
-                <w:rFonts w:ascii="TH SarabunPSK" w:hAnsi="TH SarabunPSK" w:cs="TH SarabunPSK"/>
-                <w:sz w:val="32"/>
-                <w:szCs w:val="32"/>
-                <w:lang w:bidi="th-TH"/>
-              </w:rPr>
-            </w:pPr>
+            <w:shd w:val="clear" w:color="auto" w:fill="FFC000" w:themeFill="accent4"/>
+            <w:vAlign w:val="center"/>
+          </w:tcPr>
+          <w:p>
+            <w:pPr>
+              <w:jc w:val="center"/>
+              <w:rPr>
+                <w:rFonts w:ascii="TH SarabunPSK" w:hAnsi="TH SarabunPSK" w:cs="TH SarabunPSK"/>
+                <w:sz w:val="32"/>
+                <w:szCs w:val="32"/>
+                <w:lang w:bidi="th-TH"/>
+              </w:rPr>
+            </w:pPr>
+            <w:r>
+              <w:rPr>
+                <w:rFonts w:ascii="TH SarabunPSK" w:hAnsi="TH SarabunPSK" w:cs="TH SarabunPSK" w:hint="cs"/>
+                <w:sz w:val="32"/>
+                <w:szCs w:val="32"/>
+                <w:lang w:bidi="th-TH"/>
+              </w:rPr>
+              <w:t>Waiting for test</w:t>
+            </w:r>
           </w:p>
         </w:tc>
       </w:tr>
@@ -4225,108 +4570,360 @@
         <w:tc>
           <w:tcPr>
             <w:tcW w:w="466" w:type="dxa"/>
-            <w:shd w:val="clear" w:color="auto" w:fill="auto"/>
-            <w:vAlign w:val="center"/>
-          </w:tcPr>
-          <w:p>
-            <w:pPr>
-              <w:jc w:val="center"/>
-              <w:rPr>
-                <w:rFonts w:ascii="TH SarabunPSK" w:hAnsi="TH SarabunPSK" w:cs="TH SarabunPSK"/>
-                <w:sz w:val="32"/>
-                <w:szCs w:val="32"/>
-                <w:lang w:bidi="th-TH"/>
-              </w:rPr>
-            </w:pPr>
+            <w:shd w:val="clear" w:color="auto" w:fill="FFC000" w:themeFill="accent4"/>
+            <w:vAlign w:val="center"/>
+          </w:tcPr>
+          <w:p>
+            <w:pPr>
+              <w:jc w:val="center"/>
+              <w:rPr>
+                <w:rFonts w:ascii="TH SarabunPSK" w:hAnsi="TH SarabunPSK" w:cs="TH SarabunPSK"/>
+                <w:sz w:val="32"/>
+                <w:szCs w:val="32"/>
+                <w:lang w:bidi="th-TH"/>
+              </w:rPr>
+            </w:pPr>
+            <w:r>
+              <w:rPr>
+                <w:rFonts w:ascii="TH SarabunPSK" w:hAnsi="TH SarabunPSK" w:cs="TH SarabunPSK"/>
+                <w:sz w:val="32"/>
+                <w:szCs w:val="32"/>
+                <w:lang w:bidi="th-TH"/>
+              </w:rPr>
+              <w:t>22</w:t>
+            </w:r>
           </w:p>
         </w:tc>
         <w:tc>
           <w:tcPr>
             <w:tcW w:w="3787" w:type="dxa"/>
-            <w:shd w:val="clear" w:color="auto" w:fill="auto"/>
-            <w:vAlign w:val="center"/>
-          </w:tcPr>
-          <w:p>
-            <w:pPr>
-              <w:jc w:val="center"/>
-              <w:rPr>
-                <w:rFonts w:ascii="TH SarabunPSK" w:hAnsi="TH SarabunPSK" w:cs="TH SarabunPSK"/>
-                <w:sz w:val="32"/>
-                <w:szCs w:val="32"/>
-                <w:lang w:bidi="th-TH"/>
-              </w:rPr>
-            </w:pPr>
+            <w:shd w:val="clear" w:color="auto" w:fill="FFC000" w:themeFill="accent4"/>
+            <w:vAlign w:val="center"/>
+          </w:tcPr>
+          <w:p>
+            <w:pPr>
+              <w:jc w:val="center"/>
+              <w:rPr>
+                <w:rFonts w:ascii="TH SarabunPSK" w:hAnsi="TH SarabunPSK" w:cs="TH SarabunPSK"/>
+                <w:sz w:val="32"/>
+                <w:szCs w:val="32"/>
+                <w:lang w:bidi="th-TH"/>
+              </w:rPr>
+            </w:pPr>
+            <w:r>
+              <w:rPr>
+                <w:rFonts w:ascii="TH SarabunPSK" w:hAnsi="TH SarabunPSK" w:cs="TH SarabunPSK"/>
+                <w:sz w:val="32"/>
+                <w:szCs w:val="32"/>
+                <w:lang w:bidi="th-TH"/>
+              </w:rPr>
+              <w:t>p</w:t>
+            </w:r>
+            <w:r>
+              <w:rPr>
+                <w:rFonts w:ascii="TH SarabunPSK" w:hAnsi="TH SarabunPSK" w:cs="TH SarabunPSK"/>
+                <w:sz w:val="32"/>
+                <w:szCs w:val="32"/>
+                <w:lang w:bidi="th-TH"/>
+              </w:rPr>
+              <w:t>hp/</w:t>
+            </w:r>
+            <w:proofErr w:type="spellStart"/>
+            <w:r>
+              <w:rPr>
+                <w:rFonts w:ascii="TH SarabunPSK" w:hAnsi="TH SarabunPSK" w:cs="TH SarabunPSK"/>
+                <w:sz w:val="32"/>
+                <w:szCs w:val="32"/>
+                <w:lang w:bidi="th-TH"/>
+              </w:rPr>
+              <w:t>complaint_video.php</w:t>
+            </w:r>
+            <w:proofErr w:type="spellEnd"/>
           </w:p>
         </w:tc>
         <w:tc>
           <w:tcPr>
             <w:tcW w:w="5141" w:type="dxa"/>
-            <w:shd w:val="clear" w:color="auto" w:fill="auto"/>
-            <w:vAlign w:val="center"/>
-          </w:tcPr>
-          <w:p>
-            <w:pPr>
-              <w:rPr>
-                <w:rFonts w:ascii="TH SarabunPSK" w:hAnsi="TH SarabunPSK" w:cs="TH SarabunPSK"/>
-                <w:sz w:val="32"/>
-                <w:szCs w:val="32"/>
-                <w:lang w:bidi="th-TH"/>
-              </w:rPr>
-            </w:pPr>
+            <w:shd w:val="clear" w:color="auto" w:fill="FFC000" w:themeFill="accent4"/>
+            <w:vAlign w:val="center"/>
+          </w:tcPr>
+          <w:p>
+            <w:pPr>
+              <w:rPr>
+                <w:rFonts w:ascii="TH SarabunPSK" w:hAnsi="TH SarabunPSK" w:cs="TH SarabunPSK"/>
+                <w:sz w:val="32"/>
+                <w:szCs w:val="32"/>
+                <w:lang w:bidi="th-TH"/>
+              </w:rPr>
+            </w:pPr>
+            <w:r>
+              <w:rPr>
+                <w:rFonts w:ascii="TH SarabunPSK" w:hAnsi="TH SarabunPSK" w:cs="TH SarabunPSK" w:hint="cs"/>
+                <w:sz w:val="32"/>
+                <w:szCs w:val="32"/>
+                <w:lang w:bidi="th-TH"/>
+              </w:rPr>
+              <w:t xml:space="preserve">Contain all functions for uploading complaint </w:t>
+            </w:r>
+            <w:r>
+              <w:rPr>
+                <w:rFonts w:ascii="TH SarabunPSK" w:hAnsi="TH SarabunPSK" w:cs="TH SarabunPSK"/>
+                <w:sz w:val="32"/>
+                <w:szCs w:val="32"/>
+                <w:lang w:bidi="th-TH"/>
+              </w:rPr>
+              <w:t>video</w:t>
+            </w:r>
           </w:p>
         </w:tc>
         <w:tc>
           <w:tcPr>
             <w:tcW w:w="1904" w:type="dxa"/>
-            <w:shd w:val="clear" w:color="auto" w:fill="auto"/>
-            <w:vAlign w:val="center"/>
-          </w:tcPr>
-          <w:p>
-            <w:pPr>
-              <w:jc w:val="center"/>
-              <w:rPr>
-                <w:rFonts w:ascii="TH SarabunPSK" w:hAnsi="TH SarabunPSK" w:cs="TH SarabunPSK"/>
-                <w:sz w:val="32"/>
-                <w:szCs w:val="32"/>
-                <w:lang w:bidi="th-TH"/>
-              </w:rPr>
-            </w:pPr>
+            <w:shd w:val="clear" w:color="auto" w:fill="FFC000" w:themeFill="accent4"/>
+            <w:vAlign w:val="center"/>
+          </w:tcPr>
+          <w:p>
+            <w:pPr>
+              <w:jc w:val="center"/>
+              <w:rPr>
+                <w:rFonts w:ascii="TH SarabunPSK" w:hAnsi="TH SarabunPSK" w:cs="TH SarabunPSK"/>
+                <w:sz w:val="32"/>
+                <w:szCs w:val="32"/>
+                <w:lang w:bidi="th-TH"/>
+              </w:rPr>
+            </w:pPr>
+            <w:r>
+              <w:rPr>
+                <w:rFonts w:ascii="TH SarabunPSK" w:hAnsi="TH SarabunPSK" w:cs="TH SarabunPSK"/>
+                <w:sz w:val="32"/>
+                <w:szCs w:val="32"/>
+                <w:lang w:bidi="th-TH"/>
+              </w:rPr>
+              <w:t>none</w:t>
+            </w:r>
           </w:p>
         </w:tc>
         <w:tc>
           <w:tcPr>
             <w:tcW w:w="1464" w:type="dxa"/>
-            <w:shd w:val="clear" w:color="auto" w:fill="auto"/>
-            <w:vAlign w:val="center"/>
-          </w:tcPr>
-          <w:p>
-            <w:pPr>
-              <w:jc w:val="center"/>
-              <w:rPr>
-                <w:rFonts w:ascii="TH SarabunPSK" w:hAnsi="TH SarabunPSK" w:cs="TH SarabunPSK"/>
-                <w:sz w:val="32"/>
-                <w:szCs w:val="32"/>
-                <w:lang w:bidi="th-TH"/>
-              </w:rPr>
-            </w:pPr>
+            <w:shd w:val="clear" w:color="auto" w:fill="FFC000" w:themeFill="accent4"/>
+            <w:vAlign w:val="center"/>
+          </w:tcPr>
+          <w:p>
+            <w:pPr>
+              <w:jc w:val="center"/>
+              <w:rPr>
+                <w:rFonts w:ascii="TH SarabunPSK" w:hAnsi="TH SarabunPSK" w:cs="TH SarabunPSK"/>
+                <w:sz w:val="32"/>
+                <w:szCs w:val="32"/>
+                <w:lang w:bidi="th-TH"/>
+              </w:rPr>
+            </w:pPr>
+            <w:proofErr w:type="spellStart"/>
+            <w:r>
+              <w:rPr>
+                <w:rFonts w:ascii="TH SarabunPSK" w:hAnsi="TH SarabunPSK" w:cs="TH SarabunPSK"/>
+                <w:sz w:val="32"/>
+                <w:szCs w:val="32"/>
+                <w:lang w:bidi="th-TH"/>
+              </w:rPr>
+              <w:t>suf</w:t>
+            </w:r>
+            <w:proofErr w:type="spellEnd"/>
           </w:p>
         </w:tc>
         <w:tc>
           <w:tcPr>
             <w:tcW w:w="1267" w:type="dxa"/>
-            <w:shd w:val="clear" w:color="auto" w:fill="auto"/>
-            <w:vAlign w:val="center"/>
-          </w:tcPr>
-          <w:p>
-            <w:pPr>
-              <w:jc w:val="center"/>
-              <w:rPr>
-                <w:rFonts w:ascii="TH SarabunPSK" w:hAnsi="TH SarabunPSK" w:cs="TH SarabunPSK"/>
-                <w:sz w:val="32"/>
-                <w:szCs w:val="32"/>
-                <w:lang w:bidi="th-TH"/>
-              </w:rPr>
-            </w:pPr>
+            <w:shd w:val="clear" w:color="auto" w:fill="FFC000" w:themeFill="accent4"/>
+            <w:vAlign w:val="center"/>
+          </w:tcPr>
+          <w:p>
+            <w:pPr>
+              <w:jc w:val="center"/>
+              <w:rPr>
+                <w:rFonts w:ascii="TH SarabunPSK" w:hAnsi="TH SarabunPSK" w:cs="TH SarabunPSK"/>
+                <w:sz w:val="32"/>
+                <w:szCs w:val="32"/>
+                <w:lang w:bidi="th-TH"/>
+              </w:rPr>
+            </w:pPr>
+            <w:r>
+              <w:rPr>
+                <w:rFonts w:ascii="TH SarabunPSK" w:hAnsi="TH SarabunPSK" w:cs="TH SarabunPSK" w:hint="cs"/>
+                <w:sz w:val="32"/>
+                <w:szCs w:val="32"/>
+                <w:lang w:bidi="th-TH"/>
+              </w:rPr>
+              <w:t>Waiting for test</w:t>
+            </w:r>
+          </w:p>
+        </w:tc>
+      </w:tr>
+      <w:tr>
+        <w:tc>
+          <w:tcPr>
+            <w:tcW w:w="466" w:type="dxa"/>
+            <w:shd w:val="clear" w:color="auto" w:fill="FFC000" w:themeFill="accent4"/>
+            <w:vAlign w:val="center"/>
+          </w:tcPr>
+          <w:p>
+            <w:pPr>
+              <w:jc w:val="center"/>
+              <w:rPr>
+                <w:rFonts w:ascii="TH SarabunPSK" w:hAnsi="TH SarabunPSK" w:cs="TH SarabunPSK"/>
+                <w:sz w:val="32"/>
+                <w:szCs w:val="32"/>
+                <w:lang w:bidi="th-TH"/>
+              </w:rPr>
+            </w:pPr>
+            <w:r>
+              <w:rPr>
+                <w:rFonts w:ascii="TH SarabunPSK" w:hAnsi="TH SarabunPSK" w:cs="TH SarabunPSK"/>
+                <w:sz w:val="32"/>
+                <w:szCs w:val="32"/>
+                <w:lang w:bidi="th-TH"/>
+              </w:rPr>
+              <w:t>23</w:t>
+            </w:r>
+          </w:p>
+        </w:tc>
+        <w:tc>
+          <w:tcPr>
+            <w:tcW w:w="3787" w:type="dxa"/>
+            <w:shd w:val="clear" w:color="auto" w:fill="FFC000" w:themeFill="accent4"/>
+            <w:vAlign w:val="center"/>
+          </w:tcPr>
+          <w:p>
+            <w:pPr>
+              <w:jc w:val="center"/>
+              <w:rPr>
+                <w:rFonts w:ascii="TH SarabunPSK" w:hAnsi="TH SarabunPSK" w:cs="TH SarabunPSK"/>
+                <w:sz w:val="32"/>
+                <w:szCs w:val="32"/>
+                <w:lang w:bidi="th-TH"/>
+              </w:rPr>
+            </w:pPr>
+            <w:proofErr w:type="spellStart"/>
+            <w:r>
+              <w:rPr>
+                <w:rFonts w:ascii="TH SarabunPSK" w:hAnsi="TH SarabunPSK" w:cs="TH SarabunPSK"/>
+                <w:sz w:val="32"/>
+                <w:szCs w:val="32"/>
+                <w:lang w:bidi="th-TH"/>
+              </w:rPr>
+              <w:t>Complaint_add.php</w:t>
+            </w:r>
+            <w:proofErr w:type="spellEnd"/>
+          </w:p>
+        </w:tc>
+        <w:tc>
+          <w:tcPr>
+            <w:tcW w:w="5141" w:type="dxa"/>
+            <w:shd w:val="clear" w:color="auto" w:fill="FFC000" w:themeFill="accent4"/>
+            <w:vAlign w:val="center"/>
+          </w:tcPr>
+          <w:p>
+            <w:pPr>
+              <w:rPr>
+                <w:rFonts w:ascii="TH SarabunPSK" w:hAnsi="TH SarabunPSK" w:cs="TH SarabunPSK" w:hint="cs"/>
+                <w:sz w:val="32"/>
+                <w:szCs w:val="32"/>
+                <w:lang w:bidi="th-TH"/>
+              </w:rPr>
+            </w:pPr>
+            <w:r>
+              <w:rPr>
+                <w:rFonts w:ascii="TH SarabunPSK" w:hAnsi="TH SarabunPSK" w:cs="TH SarabunPSK"/>
+                <w:sz w:val="32"/>
+                <w:szCs w:val="32"/>
+                <w:lang w:bidi="th-TH"/>
+              </w:rPr>
+              <w:t>Add function about complaint video</w:t>
+            </w:r>
+          </w:p>
+        </w:tc>
+        <w:tc>
+          <w:tcPr>
+            <w:tcW w:w="1904" w:type="dxa"/>
+            <w:shd w:val="clear" w:color="auto" w:fill="FFC000" w:themeFill="accent4"/>
+            <w:vAlign w:val="center"/>
+          </w:tcPr>
+          <w:p>
+            <w:pPr>
+              <w:jc w:val="center"/>
+              <w:rPr>
+                <w:rFonts w:ascii="TH SarabunPSK" w:hAnsi="TH SarabunPSK" w:cs="TH SarabunPSK"/>
+                <w:sz w:val="32"/>
+                <w:szCs w:val="32"/>
+                <w:lang w:bidi="th-TH"/>
+              </w:rPr>
+            </w:pPr>
+            <w:r>
+              <w:rPr>
+                <w:rFonts w:ascii="TH SarabunPSK" w:hAnsi="TH SarabunPSK" w:cs="TH SarabunPSK" w:hint="cs"/>
+                <w:sz w:val="32"/>
+                <w:szCs w:val="32"/>
+                <w:lang w:bidi="th-TH"/>
+              </w:rPr>
+              <w:t>Complainant</w:t>
+            </w:r>
+          </w:p>
+        </w:tc>
+        <w:tc>
+          <w:tcPr>
+            <w:tcW w:w="1464" w:type="dxa"/>
+            <w:shd w:val="clear" w:color="auto" w:fill="FFC000" w:themeFill="accent4"/>
+            <w:vAlign w:val="center"/>
+          </w:tcPr>
+          <w:p>
+            <w:pPr>
+              <w:jc w:val="center"/>
+              <w:rPr>
+                <w:rFonts w:ascii="TH SarabunPSK" w:hAnsi="TH SarabunPSK" w:cs="TH SarabunPSK"/>
+                <w:sz w:val="32"/>
+                <w:szCs w:val="32"/>
+                <w:lang w:bidi="th-TH"/>
+              </w:rPr>
+            </w:pPr>
+            <w:proofErr w:type="spellStart"/>
+            <w:r>
+              <w:rPr>
+                <w:rFonts w:ascii="TH SarabunPSK" w:hAnsi="TH SarabunPSK" w:cs="TH SarabunPSK"/>
+                <w:sz w:val="32"/>
+                <w:szCs w:val="32"/>
+                <w:lang w:bidi="th-TH"/>
+              </w:rPr>
+              <w:t>suf</w:t>
+            </w:r>
+            <w:proofErr w:type="spellEnd"/>
+          </w:p>
+        </w:tc>
+        <w:tc>
+          <w:tcPr>
+            <w:tcW w:w="1267" w:type="dxa"/>
+            <w:shd w:val="clear" w:color="auto" w:fill="FFC000" w:themeFill="accent4"/>
+            <w:vAlign w:val="center"/>
+          </w:tcPr>
+          <w:p>
+            <w:pPr>
+              <w:jc w:val="center"/>
+              <w:rPr>
+                <w:rFonts w:ascii="TH SarabunPSK" w:hAnsi="TH SarabunPSK" w:cs="TH SarabunPSK" w:hint="cs"/>
+                <w:sz w:val="32"/>
+                <w:szCs w:val="32"/>
+                <w:lang w:bidi="th-TH"/>
+              </w:rPr>
+            </w:pPr>
+            <w:r>
+              <w:rPr>
+                <w:rFonts w:ascii="TH SarabunPSK" w:hAnsi="TH SarabunPSK" w:cs="TH SarabunPSK" w:hint="cs"/>
+                <w:sz w:val="32"/>
+                <w:szCs w:val="32"/>
+                <w:lang w:bidi="th-TH"/>
+              </w:rPr>
+              <w:t>Waiting for test</w:t>
+            </w:r>
           </w:p>
         </w:tc>
       </w:tr>
@@ -4341,7 +4938,10 @@
         </w:rPr>
       </w:pPr>
     </w:p>
-    <w:p/>
+    <w:p>
+      <w:bookmarkStart w:id="0" w:name="_GoBack"/>
+      <w:bookmarkEnd w:id="0"/>
+    </w:p>
     <w:sectPr>
       <w:footerReference w:type="even" r:id="rId8"/>
       <w:footerReference w:type="default" r:id="rId9"/>

</xml_diff>